<commit_message>
up lại CSDL và BÁO CÁO bị lỗi
</commit_message>
<xml_diff>
--- a/3.PROJECT/BAO CAO MON CN WEB.docx
+++ b/3.PROJECT/BAO CAO MON CN WEB.docx
@@ -721,7 +721,13 @@
         <w:jc w:val="both"/>
       </w:pPr>
       <w:r>
-        <w:t xml:space="preserve">Trang web kenh14.vn được xấy dựng với các chức năng chính : Xem tin tức, các bài viết theo chủ đề HOT của hàng ngày, với thêm phẩn quảng cáo bắt mắt và chuyên nghiệp, giúp người dùng có thể </w:t>
+        <w:t>Trang web kenh14.vn được x</w:t>
+      </w:r>
+      <w:r>
+        <w:t>â</w:t>
+      </w:r>
+      <w:r>
+        <w:t xml:space="preserve">y dựng với các chức năng chính : Xem tin tức, các bài viết theo chủ đề HOT của hàng ngày, với thêm phẩn quảng cáo bắt mắt và chuyên nghiệp, giúp người dùng có thể </w:t>
       </w:r>
       <w:r>
         <w:t>đáp ứng với việc cập nhật thông tin hàng ngày , tình hình xã hội,chính trị,thời sự và sức khỏe, nhưng xu hướng mới lạ một cách nhanh chóng</w:t>
@@ -4077,7 +4083,7 @@
         <v:path o:extrusionok="f" gradientshapeok="t" o:connecttype="rect"/>
         <o:lock v:ext="edit" aspectratio="t"/>
       </v:shapetype>
-      <v:shape id="_x0000_i1100" type="#_x0000_t75" style="width:11.2pt;height:11.2pt" o:bullet="t">
+      <v:shape id="_x0000_i1039" type="#_x0000_t75" style="width:11.2pt;height:11.2pt" o:bullet="t">
         <v:imagedata r:id="rId1" o:title="mso94BA"/>
       </v:shape>
     </w:pict>

</xml_diff>